<commit_message>
Archivos modificados con pantallas
</commit_message>
<xml_diff>
--- a/FDOC-088_PlandeCurso_5.docx
+++ b/FDOC-088_PlandeCurso_5.docx
@@ -1,6 +1,6 @@
 
 <file path=word/document.xml><?xml version="1.0" encoding="utf-8"?>
-<w:document xmlns:wpc="http://schemas.microsoft.com/office/word/2010/wordprocessingCanvas" xmlns:cx="http://schemas.microsoft.com/office/drawing/2014/chartex" xmlns:cx1="http://schemas.microsoft.com/office/drawing/2015/9/8/chartex" xmlns:cx2="http://schemas.microsoft.com/office/drawing/2015/10/21/chartex" xmlns:cx3="http://schemas.microsoft.com/office/drawing/2016/5/9/chartex" xmlns:cx4="http://schemas.microsoft.com/office/drawing/2016/5/10/chartex" xmlns:cx5="http://schemas.microsoft.com/office/drawing/2016/5/11/chartex" xmlns:cx6="http://schemas.microsoft.com/office/drawing/2016/5/12/chartex" xmlns:cx7="http://schemas.microsoft.com/office/drawing/2016/5/13/chartex" xmlns:cx8="http://schemas.microsoft.com/office/drawing/2016/5/14/chartex" xmlns:mc="http://schemas.openxmlformats.org/markup-compatibility/2006" xmlns:aink="http://schemas.microsoft.com/office/drawing/2016/ink" xmlns:am3d="http://schemas.microsoft.com/office/drawing/2017/model3d" xmlns:o="urn:schemas-microsoft-com:office:office" xmlns:r="http://schemas.openxmlformats.org/officeDocument/2006/relationships" xmlns:m="http://schemas.openxmlformats.org/officeDocument/2006/math" xmlns:v="urn:schemas-microsoft-com:vml" xmlns:wp14="http://schemas.microsoft.com/office/word/2010/wordprocessingDrawing" xmlns:wp="http://schemas.openxmlformats.org/drawingml/2006/wordprocessingDrawing" xmlns:w10="urn:schemas-microsoft-com:office:word" xmlns:w="http://schemas.openxmlformats.org/wordprocessingml/2006/main" xmlns:w14="http://schemas.microsoft.com/office/word/2010/wordml" xmlns:w15="http://schemas.microsoft.com/office/word/2012/wordml" xmlns:w16cid="http://schemas.microsoft.com/office/word/2016/wordml/cid" xmlns:w16se="http://schemas.microsoft.com/office/word/2015/wordml/symex" xmlns:wpg="http://schemas.microsoft.com/office/word/2010/wordprocessingGroup" xmlns:wpi="http://schemas.microsoft.com/office/word/2010/wordprocessingInk" xmlns:wne="http://schemas.microsoft.com/office/word/2006/wordml" xmlns:wps="http://schemas.microsoft.com/office/word/2010/wordprocessingShape" mc:Ignorable="w14 w15 w16se w16cid wp14">
+<w:document xmlns:wpc="http://schemas.microsoft.com/office/word/2010/wordprocessingCanvas" xmlns:cx="http://schemas.microsoft.com/office/drawing/2014/chartex" xmlns:cx1="http://schemas.microsoft.com/office/drawing/2015/9/8/chartex" xmlns:cx2="http://schemas.microsoft.com/office/drawing/2015/10/21/chartex" xmlns:cx3="http://schemas.microsoft.com/office/drawing/2016/5/9/chartex" xmlns:cx4="http://schemas.microsoft.com/office/drawing/2016/5/10/chartex" xmlns:cx5="http://schemas.microsoft.com/office/drawing/2016/5/11/chartex" xmlns:cx6="http://schemas.microsoft.com/office/drawing/2016/5/12/chartex" xmlns:cx7="http://schemas.microsoft.com/office/drawing/2016/5/13/chartex" xmlns:cx8="http://schemas.microsoft.com/office/drawing/2016/5/14/chartex" xmlns:mc="http://schemas.openxmlformats.org/markup-compatibility/2006" xmlns:aink="http://schemas.microsoft.com/office/drawing/2016/ink" xmlns:am3d="http://schemas.microsoft.com/office/drawing/2017/model3d" xmlns:o="urn:schemas-microsoft-com:office:office" xmlns:oel="http://schemas.microsoft.com/office/2019/extlst" xmlns:r="http://schemas.openxmlformats.org/officeDocument/2006/relationships" xmlns:m="http://schemas.openxmlformats.org/officeDocument/2006/math" xmlns:v="urn:schemas-microsoft-com:vml" xmlns:wp14="http://schemas.microsoft.com/office/word/2010/wordprocessingDrawing" xmlns:wp="http://schemas.openxmlformats.org/drawingml/2006/wordprocessingDrawing" xmlns:w10="urn:schemas-microsoft-com:office:word" xmlns:w="http://schemas.openxmlformats.org/wordprocessingml/2006/main" xmlns:w14="http://schemas.microsoft.com/office/word/2010/wordml" xmlns:w15="http://schemas.microsoft.com/office/word/2012/wordml" xmlns:w16cex="http://schemas.microsoft.com/office/word/2018/wordml/cex" xmlns:w16cid="http://schemas.microsoft.com/office/word/2016/wordml/cid" xmlns:w16="http://schemas.microsoft.com/office/word/2018/wordml" xmlns:w16sdtdh="http://schemas.microsoft.com/office/word/2020/wordml/sdtdatahash" xmlns:w16se="http://schemas.microsoft.com/office/word/2015/wordml/symex" xmlns:wpg="http://schemas.microsoft.com/office/word/2010/wordprocessingGroup" xmlns:wpi="http://schemas.microsoft.com/office/word/2010/wordprocessingInk" xmlns:wne="http://schemas.microsoft.com/office/word/2006/wordml" xmlns:wps="http://schemas.microsoft.com/office/word/2010/wordprocessingShape" mc:Ignorable="w14 w15 w16se w16cid w16 w16cex w16sdtdh wp14">
   <w:body>
     <w:tbl>
       <w:tblPr>
@@ -1515,7 +1515,7 @@
                 <w:rFonts w:ascii="Tahoma" w:hAnsi="Tahoma" w:cs="Tahoma"/>
                 <w:sz w:val="22"/>
                 <w:szCs w:val="22"/>
-                <w:lang w:val="en-US" w:eastAsia="en-US"/>
+                <w:lang w:val="es-CO" w:eastAsia="en-US"/>
               </w:rPr>
             </w:pPr>
             <w:r>
@@ -1768,8 +1768,6 @@
       <w:r>
         <w:br w:type="page"/>
       </w:r>
-      <w:bookmarkStart w:id="0" w:name="_GoBack"/>
-      <w:bookmarkEnd w:id="0"/>
     </w:p>
     <w:tbl>
       <w:tblPr>
@@ -1965,7 +1963,59 @@
                 <w:color w:val="FF0000"/>
                 <w:sz w:val="16"/>
               </w:rPr>
-              <w:t xml:space="preserve">: Trabajo en grupo, Trabajo colaborativo, respeto de las ideas, puntos de vista, argumentos y comportamientos de los compañeros, dilemas morales, simulaciones. </w:t>
+              <w:t xml:space="preserve">: Trabajo en grupo, Trabajo </w:t>
+            </w:r>
+            <w:proofErr w:type="spellStart"/>
+            <w:r>
+              <w:rPr>
+                <w:rFonts w:ascii="Tahoma" w:hAnsi="Tahoma" w:cs="Tahoma"/>
+                <w:color w:val="FF0000"/>
+                <w:sz w:val="16"/>
+              </w:rPr>
+              <w:t>cola</w:t>
+            </w:r>
+            <w:r>
+              <w:rPr>
+                <w:rFonts w:ascii="Tahoma" w:hAnsi="Tahoma" w:cs="Tahoma"/>
+                <w:color w:val="FF0000"/>
+                <w:sz w:val="16"/>
+              </w:rPr>
+              <w:t>dn</w:t>
+            </w:r>
+            <w:proofErr w:type="spellEnd"/>
+            <w:r>
+              <w:rPr>
+                <w:rFonts w:ascii="Tahoma" w:hAnsi="Tahoma" w:cs="Tahoma"/>
+                <w:color w:val="FF0000"/>
+                <w:sz w:val="16"/>
+              </w:rPr>
+              <w:t xml:space="preserve"> </w:t>
+            </w:r>
+            <w:proofErr w:type="spellStart"/>
+            <w:r>
+              <w:rPr>
+                <w:rFonts w:ascii="Tahoma" w:hAnsi="Tahoma" w:cs="Tahoma"/>
+                <w:color w:val="FF0000"/>
+                <w:sz w:val="16"/>
+              </w:rPr>
+              <w:t>A_cnALK_nca-lk</w:t>
+            </w:r>
+            <w:proofErr w:type="spellEnd"/>
+            <w:r>
+              <w:rPr>
+                <w:rFonts w:ascii="Tahoma" w:hAnsi="Tahoma" w:cs="Tahoma"/>
+                <w:color w:val="FF0000"/>
+                <w:sz w:val="16"/>
+              </w:rPr>
+              <w:t>{chasC{asjcñ{lahCÑKJAshscñkaf{opac{sac</w:t>
+            </w:r>
+            <w:r>
+              <w:rPr>
+                <w:rFonts w:ascii="Tahoma" w:hAnsi="Tahoma" w:cs="Tahoma"/>
+                <w:color w:val="FF0000"/>
+                <w:sz w:val="16"/>
+              </w:rPr>
+              <w:t xml:space="preserve">borativo, respeto de las ideas, puntos de vista, argumentos y comportamientos de los compañeros, dilemas morales, simulaciones. </w:t>
             </w:r>
             <w:r>
               <w:rPr>
@@ -10128,7 +10178,7 @@
 </file>
 
 <file path=word/endnotes.xml><?xml version="1.0" encoding="utf-8"?>
-<w:endnotes xmlns:wpc="http://schemas.microsoft.com/office/word/2010/wordprocessingCanvas" xmlns:cx="http://schemas.microsoft.com/office/drawing/2014/chartex" xmlns:cx1="http://schemas.microsoft.com/office/drawing/2015/9/8/chartex" xmlns:cx2="http://schemas.microsoft.com/office/drawing/2015/10/21/chartex" xmlns:cx3="http://schemas.microsoft.com/office/drawing/2016/5/9/chartex" xmlns:cx4="http://schemas.microsoft.com/office/drawing/2016/5/10/chartex" xmlns:cx5="http://schemas.microsoft.com/office/drawing/2016/5/11/chartex" xmlns:cx6="http://schemas.microsoft.com/office/drawing/2016/5/12/chartex" xmlns:cx7="http://schemas.microsoft.com/office/drawing/2016/5/13/chartex" xmlns:cx8="http://schemas.microsoft.com/office/drawing/2016/5/14/chartex" xmlns:mc="http://schemas.openxmlformats.org/markup-compatibility/2006" xmlns:aink="http://schemas.microsoft.com/office/drawing/2016/ink" xmlns:am3d="http://schemas.microsoft.com/office/drawing/2017/model3d" xmlns:o="urn:schemas-microsoft-com:office:office" xmlns:r="http://schemas.openxmlformats.org/officeDocument/2006/relationships" xmlns:m="http://schemas.openxmlformats.org/officeDocument/2006/math" xmlns:v="urn:schemas-microsoft-com:vml" xmlns:wp14="http://schemas.microsoft.com/office/word/2010/wordprocessingDrawing" xmlns:wp="http://schemas.openxmlformats.org/drawingml/2006/wordprocessingDrawing" xmlns:w10="urn:schemas-microsoft-com:office:word" xmlns:w="http://schemas.openxmlformats.org/wordprocessingml/2006/main" xmlns:w14="http://schemas.microsoft.com/office/word/2010/wordml" xmlns:w15="http://schemas.microsoft.com/office/word/2012/wordml" xmlns:w16cid="http://schemas.microsoft.com/office/word/2016/wordml/cid" xmlns:w16se="http://schemas.microsoft.com/office/word/2015/wordml/symex" xmlns:wpg="http://schemas.microsoft.com/office/word/2010/wordprocessingGroup" xmlns:wpi="http://schemas.microsoft.com/office/word/2010/wordprocessingInk" xmlns:wne="http://schemas.microsoft.com/office/word/2006/wordml" xmlns:wps="http://schemas.microsoft.com/office/word/2010/wordprocessingShape" mc:Ignorable="w14 w15 w16se w16cid wp14">
+<w:endnotes xmlns:wpc="http://schemas.microsoft.com/office/word/2010/wordprocessingCanvas" xmlns:cx="http://schemas.microsoft.com/office/drawing/2014/chartex" xmlns:cx1="http://schemas.microsoft.com/office/drawing/2015/9/8/chartex" xmlns:cx2="http://schemas.microsoft.com/office/drawing/2015/10/21/chartex" xmlns:cx3="http://schemas.microsoft.com/office/drawing/2016/5/9/chartex" xmlns:cx4="http://schemas.microsoft.com/office/drawing/2016/5/10/chartex" xmlns:cx5="http://schemas.microsoft.com/office/drawing/2016/5/11/chartex" xmlns:cx6="http://schemas.microsoft.com/office/drawing/2016/5/12/chartex" xmlns:cx7="http://schemas.microsoft.com/office/drawing/2016/5/13/chartex" xmlns:cx8="http://schemas.microsoft.com/office/drawing/2016/5/14/chartex" xmlns:mc="http://schemas.openxmlformats.org/markup-compatibility/2006" xmlns:aink="http://schemas.microsoft.com/office/drawing/2016/ink" xmlns:am3d="http://schemas.microsoft.com/office/drawing/2017/model3d" xmlns:o="urn:schemas-microsoft-com:office:office" xmlns:oel="http://schemas.microsoft.com/office/2019/extlst" xmlns:r="http://schemas.openxmlformats.org/officeDocument/2006/relationships" xmlns:m="http://schemas.openxmlformats.org/officeDocument/2006/math" xmlns:v="urn:schemas-microsoft-com:vml" xmlns:wp14="http://schemas.microsoft.com/office/word/2010/wordprocessingDrawing" xmlns:wp="http://schemas.openxmlformats.org/drawingml/2006/wordprocessingDrawing" xmlns:w10="urn:schemas-microsoft-com:office:word" xmlns:w="http://schemas.openxmlformats.org/wordprocessingml/2006/main" xmlns:w14="http://schemas.microsoft.com/office/word/2010/wordml" xmlns:w15="http://schemas.microsoft.com/office/word/2012/wordml" xmlns:w16cex="http://schemas.microsoft.com/office/word/2018/wordml/cex" xmlns:w16cid="http://schemas.microsoft.com/office/word/2016/wordml/cid" xmlns:w16="http://schemas.microsoft.com/office/word/2018/wordml" xmlns:w16sdtdh="http://schemas.microsoft.com/office/word/2020/wordml/sdtdatahash" xmlns:w16se="http://schemas.microsoft.com/office/word/2015/wordml/symex" xmlns:wpg="http://schemas.microsoft.com/office/word/2010/wordprocessingGroup" xmlns:wpi="http://schemas.microsoft.com/office/word/2010/wordprocessingInk" xmlns:wne="http://schemas.microsoft.com/office/word/2006/wordml" xmlns:wps="http://schemas.microsoft.com/office/word/2010/wordprocessingShape" mc:Ignorable="w14 w15 w16se w16cid w16 w16cex w16sdtdh wp14">
   <w:endnote w:type="separator" w:id="-1">
     <w:p>
       <w:r>
@@ -10147,7 +10197,7 @@
 </file>
 
 <file path=word/footer1.xml><?xml version="1.0" encoding="utf-8"?>
-<w:ftr xmlns:wpc="http://schemas.microsoft.com/office/word/2010/wordprocessingCanvas" xmlns:cx="http://schemas.microsoft.com/office/drawing/2014/chartex" xmlns:cx1="http://schemas.microsoft.com/office/drawing/2015/9/8/chartex" xmlns:cx2="http://schemas.microsoft.com/office/drawing/2015/10/21/chartex" xmlns:cx3="http://schemas.microsoft.com/office/drawing/2016/5/9/chartex" xmlns:cx4="http://schemas.microsoft.com/office/drawing/2016/5/10/chartex" xmlns:cx5="http://schemas.microsoft.com/office/drawing/2016/5/11/chartex" xmlns:cx6="http://schemas.microsoft.com/office/drawing/2016/5/12/chartex" xmlns:cx7="http://schemas.microsoft.com/office/drawing/2016/5/13/chartex" xmlns:cx8="http://schemas.microsoft.com/office/drawing/2016/5/14/chartex" xmlns:mc="http://schemas.openxmlformats.org/markup-compatibility/2006" xmlns:aink="http://schemas.microsoft.com/office/drawing/2016/ink" xmlns:am3d="http://schemas.microsoft.com/office/drawing/2017/model3d" xmlns:o="urn:schemas-microsoft-com:office:office" xmlns:r="http://schemas.openxmlformats.org/officeDocument/2006/relationships" xmlns:m="http://schemas.openxmlformats.org/officeDocument/2006/math" xmlns:v="urn:schemas-microsoft-com:vml" xmlns:wp14="http://schemas.microsoft.com/office/word/2010/wordprocessingDrawing" xmlns:wp="http://schemas.openxmlformats.org/drawingml/2006/wordprocessingDrawing" xmlns:w10="urn:schemas-microsoft-com:office:word" xmlns:w="http://schemas.openxmlformats.org/wordprocessingml/2006/main" xmlns:w14="http://schemas.microsoft.com/office/word/2010/wordml" xmlns:w15="http://schemas.microsoft.com/office/word/2012/wordml" xmlns:w16cid="http://schemas.microsoft.com/office/word/2016/wordml/cid" xmlns:w16se="http://schemas.microsoft.com/office/word/2015/wordml/symex" xmlns:wpg="http://schemas.microsoft.com/office/word/2010/wordprocessingGroup" xmlns:wpi="http://schemas.microsoft.com/office/word/2010/wordprocessingInk" xmlns:wne="http://schemas.microsoft.com/office/word/2006/wordml" xmlns:wps="http://schemas.microsoft.com/office/word/2010/wordprocessingShape" mc:Ignorable="w14 w15 w16se w16cid wp14">
+<w:ftr xmlns:wpc="http://schemas.microsoft.com/office/word/2010/wordprocessingCanvas" xmlns:cx="http://schemas.microsoft.com/office/drawing/2014/chartex" xmlns:cx1="http://schemas.microsoft.com/office/drawing/2015/9/8/chartex" xmlns:cx2="http://schemas.microsoft.com/office/drawing/2015/10/21/chartex" xmlns:cx3="http://schemas.microsoft.com/office/drawing/2016/5/9/chartex" xmlns:cx4="http://schemas.microsoft.com/office/drawing/2016/5/10/chartex" xmlns:cx5="http://schemas.microsoft.com/office/drawing/2016/5/11/chartex" xmlns:cx6="http://schemas.microsoft.com/office/drawing/2016/5/12/chartex" xmlns:cx7="http://schemas.microsoft.com/office/drawing/2016/5/13/chartex" xmlns:cx8="http://schemas.microsoft.com/office/drawing/2016/5/14/chartex" xmlns:mc="http://schemas.openxmlformats.org/markup-compatibility/2006" xmlns:aink="http://schemas.microsoft.com/office/drawing/2016/ink" xmlns:am3d="http://schemas.microsoft.com/office/drawing/2017/model3d" xmlns:o="urn:schemas-microsoft-com:office:office" xmlns:oel="http://schemas.microsoft.com/office/2019/extlst" xmlns:r="http://schemas.openxmlformats.org/officeDocument/2006/relationships" xmlns:m="http://schemas.openxmlformats.org/officeDocument/2006/math" xmlns:v="urn:schemas-microsoft-com:vml" xmlns:wp14="http://schemas.microsoft.com/office/word/2010/wordprocessingDrawing" xmlns:wp="http://schemas.openxmlformats.org/drawingml/2006/wordprocessingDrawing" xmlns:w10="urn:schemas-microsoft-com:office:word" xmlns:w="http://schemas.openxmlformats.org/wordprocessingml/2006/main" xmlns:w14="http://schemas.microsoft.com/office/word/2010/wordml" xmlns:w15="http://schemas.microsoft.com/office/word/2012/wordml" xmlns:w16cex="http://schemas.microsoft.com/office/word/2018/wordml/cex" xmlns:w16cid="http://schemas.microsoft.com/office/word/2016/wordml/cid" xmlns:w16="http://schemas.microsoft.com/office/word/2018/wordml" xmlns:w16sdtdh="http://schemas.microsoft.com/office/word/2020/wordml/sdtdatahash" xmlns:w16se="http://schemas.microsoft.com/office/word/2015/wordml/symex" xmlns:wpg="http://schemas.microsoft.com/office/word/2010/wordprocessingGroup" xmlns:wpi="http://schemas.microsoft.com/office/word/2010/wordprocessingInk" xmlns:wne="http://schemas.microsoft.com/office/word/2006/wordml" xmlns:wps="http://schemas.microsoft.com/office/word/2010/wordprocessingShape" mc:Ignorable="w14 w15 w16se w16cid w16 w16cex w16sdtdh wp14">
   <w:p>
     <w:pPr>
       <w:tabs>
@@ -10246,7 +10296,7 @@
 </file>
 
 <file path=word/footnotes.xml><?xml version="1.0" encoding="utf-8"?>
-<w:footnotes xmlns:wpc="http://schemas.microsoft.com/office/word/2010/wordprocessingCanvas" xmlns:cx="http://schemas.microsoft.com/office/drawing/2014/chartex" xmlns:cx1="http://schemas.microsoft.com/office/drawing/2015/9/8/chartex" xmlns:cx2="http://schemas.microsoft.com/office/drawing/2015/10/21/chartex" xmlns:cx3="http://schemas.microsoft.com/office/drawing/2016/5/9/chartex" xmlns:cx4="http://schemas.microsoft.com/office/drawing/2016/5/10/chartex" xmlns:cx5="http://schemas.microsoft.com/office/drawing/2016/5/11/chartex" xmlns:cx6="http://schemas.microsoft.com/office/drawing/2016/5/12/chartex" xmlns:cx7="http://schemas.microsoft.com/office/drawing/2016/5/13/chartex" xmlns:cx8="http://schemas.microsoft.com/office/drawing/2016/5/14/chartex" xmlns:mc="http://schemas.openxmlformats.org/markup-compatibility/2006" xmlns:aink="http://schemas.microsoft.com/office/drawing/2016/ink" xmlns:am3d="http://schemas.microsoft.com/office/drawing/2017/model3d" xmlns:o="urn:schemas-microsoft-com:office:office" xmlns:r="http://schemas.openxmlformats.org/officeDocument/2006/relationships" xmlns:m="http://schemas.openxmlformats.org/officeDocument/2006/math" xmlns:v="urn:schemas-microsoft-com:vml" xmlns:wp14="http://schemas.microsoft.com/office/word/2010/wordprocessingDrawing" xmlns:wp="http://schemas.openxmlformats.org/drawingml/2006/wordprocessingDrawing" xmlns:w10="urn:schemas-microsoft-com:office:word" xmlns:w="http://schemas.openxmlformats.org/wordprocessingml/2006/main" xmlns:w14="http://schemas.microsoft.com/office/word/2010/wordml" xmlns:w15="http://schemas.microsoft.com/office/word/2012/wordml" xmlns:w16cid="http://schemas.microsoft.com/office/word/2016/wordml/cid" xmlns:w16se="http://schemas.microsoft.com/office/word/2015/wordml/symex" xmlns:wpg="http://schemas.microsoft.com/office/word/2010/wordprocessingGroup" xmlns:wpi="http://schemas.microsoft.com/office/word/2010/wordprocessingInk" xmlns:wne="http://schemas.microsoft.com/office/word/2006/wordml" xmlns:wps="http://schemas.microsoft.com/office/word/2010/wordprocessingShape" mc:Ignorable="w14 w15 w16se w16cid wp14">
+<w:footnotes xmlns:wpc="http://schemas.microsoft.com/office/word/2010/wordprocessingCanvas" xmlns:cx="http://schemas.microsoft.com/office/drawing/2014/chartex" xmlns:cx1="http://schemas.microsoft.com/office/drawing/2015/9/8/chartex" xmlns:cx2="http://schemas.microsoft.com/office/drawing/2015/10/21/chartex" xmlns:cx3="http://schemas.microsoft.com/office/drawing/2016/5/9/chartex" xmlns:cx4="http://schemas.microsoft.com/office/drawing/2016/5/10/chartex" xmlns:cx5="http://schemas.microsoft.com/office/drawing/2016/5/11/chartex" xmlns:cx6="http://schemas.microsoft.com/office/drawing/2016/5/12/chartex" xmlns:cx7="http://schemas.microsoft.com/office/drawing/2016/5/13/chartex" xmlns:cx8="http://schemas.microsoft.com/office/drawing/2016/5/14/chartex" xmlns:mc="http://schemas.openxmlformats.org/markup-compatibility/2006" xmlns:aink="http://schemas.microsoft.com/office/drawing/2016/ink" xmlns:am3d="http://schemas.microsoft.com/office/drawing/2017/model3d" xmlns:o="urn:schemas-microsoft-com:office:office" xmlns:oel="http://schemas.microsoft.com/office/2019/extlst" xmlns:r="http://schemas.openxmlformats.org/officeDocument/2006/relationships" xmlns:m="http://schemas.openxmlformats.org/officeDocument/2006/math" xmlns:v="urn:schemas-microsoft-com:vml" xmlns:wp14="http://schemas.microsoft.com/office/word/2010/wordprocessingDrawing" xmlns:wp="http://schemas.openxmlformats.org/drawingml/2006/wordprocessingDrawing" xmlns:w10="urn:schemas-microsoft-com:office:word" xmlns:w="http://schemas.openxmlformats.org/wordprocessingml/2006/main" xmlns:w14="http://schemas.microsoft.com/office/word/2010/wordml" xmlns:w15="http://schemas.microsoft.com/office/word/2012/wordml" xmlns:w16cex="http://schemas.microsoft.com/office/word/2018/wordml/cex" xmlns:w16cid="http://schemas.microsoft.com/office/word/2016/wordml/cid" xmlns:w16="http://schemas.microsoft.com/office/word/2018/wordml" xmlns:w16sdtdh="http://schemas.microsoft.com/office/word/2020/wordml/sdtdatahash" xmlns:w16se="http://schemas.microsoft.com/office/word/2015/wordml/symex" xmlns:wpg="http://schemas.microsoft.com/office/word/2010/wordprocessingGroup" xmlns:wpi="http://schemas.microsoft.com/office/word/2010/wordprocessingInk" xmlns:wne="http://schemas.microsoft.com/office/word/2006/wordml" xmlns:wps="http://schemas.microsoft.com/office/word/2010/wordprocessingShape" mc:Ignorable="w14 w15 w16se w16cid w16 w16cex w16sdtdh wp14">
   <w:footnote w:type="separator" w:id="-1">
     <w:p>
       <w:r>
@@ -10265,7 +10315,7 @@
 </file>
 
 <file path=word/header1.xml><?xml version="1.0" encoding="utf-8"?>
-<w:hdr xmlns:wpc="http://schemas.microsoft.com/office/word/2010/wordprocessingCanvas" xmlns:cx="http://schemas.microsoft.com/office/drawing/2014/chartex" xmlns:cx1="http://schemas.microsoft.com/office/drawing/2015/9/8/chartex" xmlns:cx2="http://schemas.microsoft.com/office/drawing/2015/10/21/chartex" xmlns:cx3="http://schemas.microsoft.com/office/drawing/2016/5/9/chartex" xmlns:cx4="http://schemas.microsoft.com/office/drawing/2016/5/10/chartex" xmlns:cx5="http://schemas.microsoft.com/office/drawing/2016/5/11/chartex" xmlns:cx6="http://schemas.microsoft.com/office/drawing/2016/5/12/chartex" xmlns:cx7="http://schemas.microsoft.com/office/drawing/2016/5/13/chartex" xmlns:cx8="http://schemas.microsoft.com/office/drawing/2016/5/14/chartex" xmlns:mc="http://schemas.openxmlformats.org/markup-compatibility/2006" xmlns:aink="http://schemas.microsoft.com/office/drawing/2016/ink" xmlns:am3d="http://schemas.microsoft.com/office/drawing/2017/model3d" xmlns:o="urn:schemas-microsoft-com:office:office" xmlns:r="http://schemas.openxmlformats.org/officeDocument/2006/relationships" xmlns:m="http://schemas.openxmlformats.org/officeDocument/2006/math" xmlns:v="urn:schemas-microsoft-com:vml" xmlns:wp14="http://schemas.microsoft.com/office/word/2010/wordprocessingDrawing" xmlns:wp="http://schemas.openxmlformats.org/drawingml/2006/wordprocessingDrawing" xmlns:w10="urn:schemas-microsoft-com:office:word" xmlns:w="http://schemas.openxmlformats.org/wordprocessingml/2006/main" xmlns:w14="http://schemas.microsoft.com/office/word/2010/wordml" xmlns:w15="http://schemas.microsoft.com/office/word/2012/wordml" xmlns:w16cid="http://schemas.microsoft.com/office/word/2016/wordml/cid" xmlns:w16se="http://schemas.microsoft.com/office/word/2015/wordml/symex" xmlns:wpg="http://schemas.microsoft.com/office/word/2010/wordprocessingGroup" xmlns:wpi="http://schemas.microsoft.com/office/word/2010/wordprocessingInk" xmlns:wne="http://schemas.microsoft.com/office/word/2006/wordml" xmlns:wps="http://schemas.microsoft.com/office/word/2010/wordprocessingShape" mc:Ignorable="w14 w15 w16se w16cid wp14">
+<w:hdr xmlns:wpc="http://schemas.microsoft.com/office/word/2010/wordprocessingCanvas" xmlns:cx="http://schemas.microsoft.com/office/drawing/2014/chartex" xmlns:cx1="http://schemas.microsoft.com/office/drawing/2015/9/8/chartex" xmlns:cx2="http://schemas.microsoft.com/office/drawing/2015/10/21/chartex" xmlns:cx3="http://schemas.microsoft.com/office/drawing/2016/5/9/chartex" xmlns:cx4="http://schemas.microsoft.com/office/drawing/2016/5/10/chartex" xmlns:cx5="http://schemas.microsoft.com/office/drawing/2016/5/11/chartex" xmlns:cx6="http://schemas.microsoft.com/office/drawing/2016/5/12/chartex" xmlns:cx7="http://schemas.microsoft.com/office/drawing/2016/5/13/chartex" xmlns:cx8="http://schemas.microsoft.com/office/drawing/2016/5/14/chartex" xmlns:mc="http://schemas.openxmlformats.org/markup-compatibility/2006" xmlns:aink="http://schemas.microsoft.com/office/drawing/2016/ink" xmlns:am3d="http://schemas.microsoft.com/office/drawing/2017/model3d" xmlns:o="urn:schemas-microsoft-com:office:office" xmlns:oel="http://schemas.microsoft.com/office/2019/extlst" xmlns:r="http://schemas.openxmlformats.org/officeDocument/2006/relationships" xmlns:m="http://schemas.openxmlformats.org/officeDocument/2006/math" xmlns:v="urn:schemas-microsoft-com:vml" xmlns:wp14="http://schemas.microsoft.com/office/word/2010/wordprocessingDrawing" xmlns:wp="http://schemas.openxmlformats.org/drawingml/2006/wordprocessingDrawing" xmlns:w10="urn:schemas-microsoft-com:office:word" xmlns:w="http://schemas.openxmlformats.org/wordprocessingml/2006/main" xmlns:w14="http://schemas.microsoft.com/office/word/2010/wordml" xmlns:w15="http://schemas.microsoft.com/office/word/2012/wordml" xmlns:w16cex="http://schemas.microsoft.com/office/word/2018/wordml/cex" xmlns:w16cid="http://schemas.microsoft.com/office/word/2016/wordml/cid" xmlns:w16="http://schemas.microsoft.com/office/word/2018/wordml" xmlns:w16sdtdh="http://schemas.microsoft.com/office/word/2020/wordml/sdtdatahash" xmlns:w16se="http://schemas.microsoft.com/office/word/2015/wordml/symex" xmlns:wpg="http://schemas.microsoft.com/office/word/2010/wordprocessingGroup" xmlns:wpi="http://schemas.microsoft.com/office/word/2010/wordprocessingInk" xmlns:wne="http://schemas.microsoft.com/office/word/2006/wordml" xmlns:wps="http://schemas.microsoft.com/office/word/2010/wordprocessingShape" mc:Ignorable="w14 w15 w16se w16cid w16 w16cex w16sdtdh wp14">
   <w:tbl>
     <w:tblPr>
       <w:tblW w:w="4897" w:type="pct"/>
@@ -10313,6 +10363,7 @@
               <w:rFonts w:ascii="Verdana" w:hAnsi="Verdana" w:cs="Arial"/>
               <w:b/>
               <w:bCs/>
+              <w:noProof/>
             </w:rPr>
             <w:drawing>
               <wp:anchor distT="0" distB="0" distL="114300" distR="114300" simplePos="0" relativeHeight="251658240" behindDoc="0" locked="0" layoutInCell="1" allowOverlap="1" wp14:anchorId="3AFD6192" wp14:editId="3C99620D">
@@ -10371,7 +10422,6 @@
                           <a:avLst/>
                         </a:prstGeom>
                         <a:noFill/>
-                        <a:extLst/>
                       </pic:spPr>
                     </pic:pic>
                   </a:graphicData>
@@ -10867,7 +10917,7 @@
 </file>
 
 <file path=word/numbering.xml><?xml version="1.0" encoding="utf-8"?>
-<w:numbering xmlns:wpc="http://schemas.microsoft.com/office/word/2010/wordprocessingCanvas" xmlns:cx="http://schemas.microsoft.com/office/drawing/2014/chartex" xmlns:cx1="http://schemas.microsoft.com/office/drawing/2015/9/8/chartex" xmlns:cx2="http://schemas.microsoft.com/office/drawing/2015/10/21/chartex" xmlns:cx3="http://schemas.microsoft.com/office/drawing/2016/5/9/chartex" xmlns:cx4="http://schemas.microsoft.com/office/drawing/2016/5/10/chartex" xmlns:cx5="http://schemas.microsoft.com/office/drawing/2016/5/11/chartex" xmlns:cx6="http://schemas.microsoft.com/office/drawing/2016/5/12/chartex" xmlns:cx7="http://schemas.microsoft.com/office/drawing/2016/5/13/chartex" xmlns:cx8="http://schemas.microsoft.com/office/drawing/2016/5/14/chartex" xmlns:mc="http://schemas.openxmlformats.org/markup-compatibility/2006" xmlns:aink="http://schemas.microsoft.com/office/drawing/2016/ink" xmlns:am3d="http://schemas.microsoft.com/office/drawing/2017/model3d" xmlns:o="urn:schemas-microsoft-com:office:office" xmlns:r="http://schemas.openxmlformats.org/officeDocument/2006/relationships" xmlns:m="http://schemas.openxmlformats.org/officeDocument/2006/math" xmlns:v="urn:schemas-microsoft-com:vml" xmlns:wp14="http://schemas.microsoft.com/office/word/2010/wordprocessingDrawing" xmlns:wp="http://schemas.openxmlformats.org/drawingml/2006/wordprocessingDrawing" xmlns:w10="urn:schemas-microsoft-com:office:word" xmlns:w="http://schemas.openxmlformats.org/wordprocessingml/2006/main" xmlns:w14="http://schemas.microsoft.com/office/word/2010/wordml" xmlns:w15="http://schemas.microsoft.com/office/word/2012/wordml" xmlns:w16cid="http://schemas.microsoft.com/office/word/2016/wordml/cid" xmlns:w16se="http://schemas.microsoft.com/office/word/2015/wordml/symex" xmlns:wpg="http://schemas.microsoft.com/office/word/2010/wordprocessingGroup" xmlns:wpi="http://schemas.microsoft.com/office/word/2010/wordprocessingInk" xmlns:wne="http://schemas.microsoft.com/office/word/2006/wordml" xmlns:wps="http://schemas.microsoft.com/office/word/2010/wordprocessingShape" mc:Ignorable="w14 w15 w16se w16cid wp14">
+<w:numbering xmlns:wpc="http://schemas.microsoft.com/office/word/2010/wordprocessingCanvas" xmlns:cx="http://schemas.microsoft.com/office/drawing/2014/chartex" xmlns:cx1="http://schemas.microsoft.com/office/drawing/2015/9/8/chartex" xmlns:cx2="http://schemas.microsoft.com/office/drawing/2015/10/21/chartex" xmlns:cx3="http://schemas.microsoft.com/office/drawing/2016/5/9/chartex" xmlns:cx4="http://schemas.microsoft.com/office/drawing/2016/5/10/chartex" xmlns:cx5="http://schemas.microsoft.com/office/drawing/2016/5/11/chartex" xmlns:cx6="http://schemas.microsoft.com/office/drawing/2016/5/12/chartex" xmlns:cx7="http://schemas.microsoft.com/office/drawing/2016/5/13/chartex" xmlns:cx8="http://schemas.microsoft.com/office/drawing/2016/5/14/chartex" xmlns:mc="http://schemas.openxmlformats.org/markup-compatibility/2006" xmlns:aink="http://schemas.microsoft.com/office/drawing/2016/ink" xmlns:am3d="http://schemas.microsoft.com/office/drawing/2017/model3d" xmlns:o="urn:schemas-microsoft-com:office:office" xmlns:oel="http://schemas.microsoft.com/office/2019/extlst" xmlns:r="http://schemas.openxmlformats.org/officeDocument/2006/relationships" xmlns:m="http://schemas.openxmlformats.org/officeDocument/2006/math" xmlns:v="urn:schemas-microsoft-com:vml" xmlns:wp14="http://schemas.microsoft.com/office/word/2010/wordprocessingDrawing" xmlns:wp="http://schemas.openxmlformats.org/drawingml/2006/wordprocessingDrawing" xmlns:w10="urn:schemas-microsoft-com:office:word" xmlns:w="http://schemas.openxmlformats.org/wordprocessingml/2006/main" xmlns:w14="http://schemas.microsoft.com/office/word/2010/wordml" xmlns:w15="http://schemas.microsoft.com/office/word/2012/wordml" xmlns:w16cex="http://schemas.microsoft.com/office/word/2018/wordml/cex" xmlns:w16cid="http://schemas.microsoft.com/office/word/2016/wordml/cid" xmlns:w16="http://schemas.microsoft.com/office/word/2018/wordml" xmlns:w16sdtdh="http://schemas.microsoft.com/office/word/2020/wordml/sdtdatahash" xmlns:w16se="http://schemas.microsoft.com/office/word/2015/wordml/symex" xmlns:wpg="http://schemas.microsoft.com/office/word/2010/wordprocessingGroup" xmlns:wpi="http://schemas.microsoft.com/office/word/2010/wordprocessingInk" xmlns:wne="http://schemas.microsoft.com/office/word/2006/wordml" xmlns:wps="http://schemas.microsoft.com/office/word/2010/wordprocessingShape" mc:Ignorable="w14 w15 w16se w16cid w16 w16cex w16sdtdh wp14">
   <w:numPicBullet w:numPicBulletId="0">
     <w:pict>
       <v:shapetype id="_x0000_t75" coordsize="21600,21600" o:spt="75" o:preferrelative="t" path="m@4@5l@4@11@9@11@9@5xe" filled="f" stroked="f">
@@ -10889,7 +10939,7 @@
         <v:path o:extrusionok="f" gradientshapeok="t" o:connecttype="rect"/>
         <o:lock v:ext="edit" aspectratio="t"/>
       </v:shapetype>
-      <v:shape id="_x0000_i1032" type="#_x0000_t75" style="width:11.5pt;height:11.5pt" o:bullet="t">
+      <v:shape id="_x0000_i1138" type="#_x0000_t75" style="width:11.55pt;height:11.55pt" o:bullet="t">
         <v:imagedata r:id="rId1" o:title="msoAF"/>
       </v:shape>
     </w:pict>
@@ -16431,112 +16481,112 @@
       </w:rPr>
     </w:lvl>
   </w:abstractNum>
-  <w:num w:numId="1">
+  <w:num w:numId="1" w16cid:durableId="1338730621">
     <w:abstractNumId w:val="30"/>
   </w:num>
-  <w:num w:numId="2">
+  <w:num w:numId="2" w16cid:durableId="1797291142">
     <w:abstractNumId w:val="39"/>
   </w:num>
-  <w:num w:numId="3">
+  <w:num w:numId="3" w16cid:durableId="2071075262">
     <w:abstractNumId w:val="47"/>
   </w:num>
-  <w:num w:numId="4">
+  <w:num w:numId="4" w16cid:durableId="1289164017">
     <w:abstractNumId w:val="45"/>
   </w:num>
-  <w:num w:numId="5">
+  <w:num w:numId="5" w16cid:durableId="667103463">
     <w:abstractNumId w:val="2"/>
   </w:num>
-  <w:num w:numId="6">
+  <w:num w:numId="6" w16cid:durableId="450633526">
     <w:abstractNumId w:val="28"/>
   </w:num>
-  <w:num w:numId="7">
+  <w:num w:numId="7" w16cid:durableId="916748790">
     <w:abstractNumId w:val="40"/>
   </w:num>
-  <w:num w:numId="8">
+  <w:num w:numId="8" w16cid:durableId="1173761688">
     <w:abstractNumId w:val="12"/>
   </w:num>
-  <w:num w:numId="9">
+  <w:num w:numId="9" w16cid:durableId="1980919764">
     <w:abstractNumId w:val="27"/>
   </w:num>
-  <w:num w:numId="10">
+  <w:num w:numId="10" w16cid:durableId="262997252">
     <w:abstractNumId w:val="18"/>
   </w:num>
-  <w:num w:numId="11">
+  <w:num w:numId="11" w16cid:durableId="1531456135">
     <w:abstractNumId w:val="31"/>
   </w:num>
-  <w:num w:numId="12">
+  <w:num w:numId="12" w16cid:durableId="1045133201">
     <w:abstractNumId w:val="1"/>
   </w:num>
-  <w:num w:numId="13">
+  <w:num w:numId="13" w16cid:durableId="1486624955">
     <w:abstractNumId w:val="29"/>
   </w:num>
-  <w:num w:numId="14">
+  <w:num w:numId="14" w16cid:durableId="1155494124">
     <w:abstractNumId w:val="15"/>
   </w:num>
-  <w:num w:numId="15">
+  <w:num w:numId="15" w16cid:durableId="1986350934">
     <w:abstractNumId w:val="41"/>
   </w:num>
-  <w:num w:numId="16">
+  <w:num w:numId="16" w16cid:durableId="1730226685">
     <w:abstractNumId w:val="37"/>
   </w:num>
-  <w:num w:numId="17">
+  <w:num w:numId="17" w16cid:durableId="1572427599">
     <w:abstractNumId w:val="23"/>
   </w:num>
-  <w:num w:numId="18">
+  <w:num w:numId="18" w16cid:durableId="1683168350">
     <w:abstractNumId w:val="20"/>
   </w:num>
-  <w:num w:numId="19">
+  <w:num w:numId="19" w16cid:durableId="588392719">
     <w:abstractNumId w:val="26"/>
   </w:num>
-  <w:num w:numId="20">
+  <w:num w:numId="20" w16cid:durableId="1000693438">
     <w:abstractNumId w:val="5"/>
   </w:num>
-  <w:num w:numId="21">
+  <w:num w:numId="21" w16cid:durableId="311061153">
     <w:abstractNumId w:val="6"/>
   </w:num>
-  <w:num w:numId="22">
+  <w:num w:numId="22" w16cid:durableId="1527711620">
     <w:abstractNumId w:val="24"/>
   </w:num>
-  <w:num w:numId="23">
+  <w:num w:numId="23" w16cid:durableId="1132550996">
     <w:abstractNumId w:val="3"/>
   </w:num>
-  <w:num w:numId="24">
+  <w:num w:numId="24" w16cid:durableId="562326666">
     <w:abstractNumId w:val="46"/>
   </w:num>
-  <w:num w:numId="25">
+  <w:num w:numId="25" w16cid:durableId="346370944">
     <w:abstractNumId w:val="21"/>
   </w:num>
-  <w:num w:numId="26">
+  <w:num w:numId="26" w16cid:durableId="1789855490">
     <w:abstractNumId w:val="11"/>
   </w:num>
-  <w:num w:numId="27">
+  <w:num w:numId="27" w16cid:durableId="1666206433">
     <w:abstractNumId w:val="8"/>
   </w:num>
-  <w:num w:numId="28">
+  <w:num w:numId="28" w16cid:durableId="2093627018">
     <w:abstractNumId w:val="42"/>
   </w:num>
-  <w:num w:numId="29">
+  <w:num w:numId="29" w16cid:durableId="1790582788">
     <w:abstractNumId w:val="4"/>
   </w:num>
-  <w:num w:numId="30">
+  <w:num w:numId="30" w16cid:durableId="1391420235">
     <w:abstractNumId w:val="33"/>
   </w:num>
-  <w:num w:numId="31">
+  <w:num w:numId="31" w16cid:durableId="377827477">
     <w:abstractNumId w:val="0"/>
   </w:num>
-  <w:num w:numId="32">
+  <w:num w:numId="32" w16cid:durableId="668139982">
     <w:abstractNumId w:val="10"/>
   </w:num>
-  <w:num w:numId="33">
+  <w:num w:numId="33" w16cid:durableId="570890232">
     <w:abstractNumId w:val="44"/>
   </w:num>
-  <w:num w:numId="34">
+  <w:num w:numId="34" w16cid:durableId="2103258554">
     <w:abstractNumId w:val="36"/>
   </w:num>
-  <w:num w:numId="35">
+  <w:num w:numId="35" w16cid:durableId="606619407">
     <w:abstractNumId w:val="38"/>
   </w:num>
-  <w:num w:numId="36">
+  <w:num w:numId="36" w16cid:durableId="198710640">
     <w:abstractNumId w:val="43"/>
     <w:lvlOverride w:ilvl="0">
       <w:startOverride w:val="1"/>
@@ -16566,22 +16616,22 @@
       <w:startOverride w:val="1"/>
     </w:lvlOverride>
   </w:num>
-  <w:num w:numId="37">
+  <w:num w:numId="37" w16cid:durableId="2026203132">
     <w:abstractNumId w:val="9"/>
   </w:num>
-  <w:num w:numId="38">
+  <w:num w:numId="38" w16cid:durableId="1030885551">
     <w:abstractNumId w:val="14"/>
   </w:num>
-  <w:num w:numId="39">
+  <w:num w:numId="39" w16cid:durableId="1242636541">
     <w:abstractNumId w:val="17"/>
   </w:num>
-  <w:num w:numId="40">
+  <w:num w:numId="40" w16cid:durableId="906691502">
     <w:abstractNumId w:val="32"/>
   </w:num>
-  <w:num w:numId="41">
+  <w:num w:numId="41" w16cid:durableId="375082054">
     <w:abstractNumId w:val="16"/>
   </w:num>
-  <w:num w:numId="42">
+  <w:num w:numId="42" w16cid:durableId="788162085">
     <w:abstractNumId w:val="13"/>
     <w:lvlOverride w:ilvl="0">
       <w:startOverride w:val="1"/>
@@ -16611,29 +16661,29 @@
       <w:startOverride w:val="1"/>
     </w:lvlOverride>
   </w:num>
-  <w:num w:numId="43">
+  <w:num w:numId="43" w16cid:durableId="311102990">
     <w:abstractNumId w:val="25"/>
   </w:num>
-  <w:num w:numId="44">
+  <w:num w:numId="44" w16cid:durableId="1321737059">
     <w:abstractNumId w:val="22"/>
   </w:num>
-  <w:num w:numId="45">
+  <w:num w:numId="45" w16cid:durableId="1890846425">
     <w:abstractNumId w:val="34"/>
   </w:num>
-  <w:num w:numId="46">
+  <w:num w:numId="46" w16cid:durableId="356396439">
     <w:abstractNumId w:val="19"/>
   </w:num>
-  <w:num w:numId="47">
+  <w:num w:numId="47" w16cid:durableId="1815566073">
     <w:abstractNumId w:val="35"/>
   </w:num>
-  <w:num w:numId="48">
+  <w:num w:numId="48" w16cid:durableId="229772793">
     <w:abstractNumId w:val="7"/>
   </w:num>
 </w:numbering>
 </file>
 
 <file path=word/styles.xml><?xml version="1.0" encoding="utf-8"?>
-<w:styles xmlns:mc="http://schemas.openxmlformats.org/markup-compatibility/2006" xmlns:r="http://schemas.openxmlformats.org/officeDocument/2006/relationships" xmlns:w="http://schemas.openxmlformats.org/wordprocessingml/2006/main" xmlns:w14="http://schemas.microsoft.com/office/word/2010/wordml" xmlns:w15="http://schemas.microsoft.com/office/word/2012/wordml" xmlns:w16cid="http://schemas.microsoft.com/office/word/2016/wordml/cid" xmlns:w16se="http://schemas.microsoft.com/office/word/2015/wordml/symex" mc:Ignorable="w14 w15 w16se w16cid">
+<w:styles xmlns:mc="http://schemas.openxmlformats.org/markup-compatibility/2006" xmlns:r="http://schemas.openxmlformats.org/officeDocument/2006/relationships" xmlns:w="http://schemas.openxmlformats.org/wordprocessingml/2006/main" xmlns:w14="http://schemas.microsoft.com/office/word/2010/wordml" xmlns:w15="http://schemas.microsoft.com/office/word/2012/wordml" xmlns:w16cex="http://schemas.microsoft.com/office/word/2018/wordml/cex" xmlns:w16cid="http://schemas.microsoft.com/office/word/2016/wordml/cid" xmlns:w16="http://schemas.microsoft.com/office/word/2018/wordml" xmlns:w16sdtdh="http://schemas.microsoft.com/office/word/2020/wordml/sdtdatahash" xmlns:w16se="http://schemas.microsoft.com/office/word/2015/wordml/symex" mc:Ignorable="w14 w15 w16se w16cid w16 w16cex w16sdtdh">
   <w:docDefaults>
     <w:rPrDefault>
       <w:rPr>
@@ -16643,7 +16693,7 @@
     </w:rPrDefault>
     <w:pPrDefault/>
   </w:docDefaults>
-  <w:latentStyles w:defLockedState="0" w:defUIPriority="0" w:defSemiHidden="0" w:defUnhideWhenUsed="0" w:defQFormat="0" w:count="375">
+  <w:latentStyles w:defLockedState="0" w:defUIPriority="0" w:defSemiHidden="0" w:defUnhideWhenUsed="0" w:defQFormat="0" w:count="376">
     <w:lsdException w:name="Normal" w:qFormat="1"/>
     <w:lsdException w:name="heading 1" w:qFormat="1"/>
     <w:lsdException w:name="heading 2" w:semiHidden="1" w:unhideWhenUsed="1" w:qFormat="1"/>
@@ -16924,6 +16974,7 @@
     <w:lsdException w:name="Smart Hyperlink" w:semiHidden="1" w:uiPriority="99" w:unhideWhenUsed="1"/>
     <w:lsdException w:name="Hashtag" w:semiHidden="1" w:uiPriority="99" w:unhideWhenUsed="1"/>
     <w:lsdException w:name="Unresolved Mention" w:semiHidden="1" w:uiPriority="99" w:unhideWhenUsed="1"/>
+    <w:lsdException w:name="Smart Link" w:semiHidden="1" w:uiPriority="99" w:unhideWhenUsed="1"/>
   </w:latentStyles>
   <w:style w:type="paragraph" w:default="1" w:styleId="Normal">
     <w:name w:val="Normal"/>
@@ -16977,6 +17028,7 @@
   <w:style w:type="character" w:default="1" w:styleId="Fuentedeprrafopredeter">
     <w:name w:val="Default Paragraph Font"/>
     <w:uiPriority w:val="1"/>
+    <w:semiHidden/>
     <w:unhideWhenUsed/>
   </w:style>
   <w:style w:type="table" w:default="1" w:styleId="Tablanormal">

</xml_diff>